<commit_message>
Lab 5 pl/sql including stored procedure
</commit_message>
<xml_diff>
--- a/5. PL_SQL.docx
+++ b/5. PL_SQL.docx
@@ -4,51 +4,693 @@
   <w:body>
     <w:p>
       <w:r>
-        <w:t>-- LAB 5: PL/SQL</w:t>
-      </w:r>
-    </w:p>
-    <w:p>
-      <w:r>
-        <w:t>-- Student: Sandesh Khatiwada (</w:t>
-      </w:r>
-      <w:proofErr w:type="spellStart"/>
-      <w:r>
-        <w:t>Sandeshcsit</w:t>
-      </w:r>
-      <w:proofErr w:type="spellEnd"/>
+        <w:t>LAB 5: PL/SQL</w:t>
+      </w:r>
+    </w:p>
+    <w:p>
+      <w:r>
+        <w:t xml:space="preserve">Student: Sandesh Khatiwada </w:t>
+      </w:r>
+    </w:p>
+    <w:p>
+      <w:r>
+        <w:t>Date: 11/11/2025</w:t>
+      </w:r>
+    </w:p>
+    <w:p/>
+    <w:p>
+      <w:r>
+        <w:t>OBJECTIVES:</w:t>
+      </w:r>
+    </w:p>
+    <w:p>
+      <w:r>
+        <w:t>1. Understand basic PL/SQL structure</w:t>
+      </w:r>
+    </w:p>
+    <w:p>
+      <w:r>
+        <w:t>2. Perform simple computations and decision-making</w:t>
+      </w:r>
+    </w:p>
+    <w:p>
+      <w:r>
+        <w:t>3. Create and execute functions and procedures</w:t>
+      </w:r>
+    </w:p>
+    <w:p>
+      <w:r>
+        <w:t>4. Use loops in PL/SQL programs</w:t>
+      </w:r>
+    </w:p>
+    <w:p/>
+    <w:p>
+      <w:r>
+        <w:t>-- =====================================================</w:t>
+      </w:r>
+    </w:p>
+    <w:p>
+      <w:r>
+        <w:t>-- GENERAL SYNTAX (REFERENCE)</w:t>
+      </w:r>
+    </w:p>
+    <w:p>
+      <w:r>
+        <w:t>-- =====================================================</w:t>
+      </w:r>
+    </w:p>
+    <w:p>
+      <w:r>
+        <w:t>-- DECLARE</w:t>
+      </w:r>
+    </w:p>
+    <w:p>
+      <w:r>
+        <w:t>--     &lt;variables&gt;;</w:t>
+      </w:r>
+    </w:p>
+    <w:p>
+      <w:r>
+        <w:t>-- BEGIN</w:t>
+      </w:r>
+    </w:p>
+    <w:p>
+      <w:r>
+        <w:t>--     &lt;statements&gt;;</w:t>
+      </w:r>
+    </w:p>
+    <w:p>
+      <w:r>
+        <w:t>-- EXCEPTION</w:t>
+      </w:r>
+    </w:p>
+    <w:p>
+      <w:r>
+        <w:t>--     &lt;exception-handling&gt;;</w:t>
+      </w:r>
+    </w:p>
+    <w:p>
+      <w:r>
+        <w:t>-- END;</w:t>
+      </w:r>
+    </w:p>
+    <w:p>
+      <w:r>
+        <w:t>-- /</w:t>
+      </w:r>
+    </w:p>
+    <w:p/>
+    <w:p>
+      <w:r>
+        <w:t>OBJECTIVE 1: BASIC PL/SQL BLOCK</w:t>
+      </w:r>
+    </w:p>
+    <w:p/>
+    <w:p>
+      <w:r>
+        <w:t>SET SERVEROUTPUT ON;</w:t>
+      </w:r>
+    </w:p>
+    <w:p/>
+    <w:p>
+      <w:r>
+        <w:t>1. Hello World in PL/SQL</w:t>
+      </w:r>
+    </w:p>
+    <w:p>
+      <w:r>
+        <w:t>BEGIN</w:t>
+      </w:r>
+    </w:p>
+    <w:p>
+      <w:r>
+        <w:t xml:space="preserve">    DBMS_OUTPUT.PUT_LINE('Hello world');</w:t>
+      </w:r>
+    </w:p>
+    <w:p>
+      <w:r>
+        <w:t>END;</w:t>
+      </w:r>
+    </w:p>
+    <w:p>
+      <w:r>
+        <w:t>/</w:t>
+      </w:r>
+    </w:p>
+    <w:p/>
+    <w:p/>
+    <w:p/>
+    <w:p>
+      <w:r>
+        <w:lastRenderedPageBreak/>
+        <w:t>OBJECTIVE 2: SIMPLE COMPUTATION &amp; CONDITIONS</w:t>
+      </w:r>
+    </w:p>
+    <w:p/>
+    <w:p>
+      <w:r>
+        <w:t>2.1 Calculate area of a circle</w:t>
+      </w:r>
+    </w:p>
+    <w:p>
+      <w:r>
+        <w:t>SET SERVEROUTPUT ON;</w:t>
+      </w:r>
+    </w:p>
+    <w:p/>
+    <w:p>
+      <w:r>
+        <w:t>DECLARE</w:t>
+      </w:r>
+    </w:p>
+    <w:p>
+      <w:r>
+        <w:t xml:space="preserve">    pi CONSTANT NUMBER := 3.14;</w:t>
+      </w:r>
+    </w:p>
+    <w:p>
+      <w:r>
+        <w:t xml:space="preserve">    radius NUMBER := &amp;r;</w:t>
+      </w:r>
+    </w:p>
+    <w:p>
+      <w:r>
+        <w:t xml:space="preserve">    area NUMBER;</w:t>
+      </w:r>
+    </w:p>
+    <w:p>
+      <w:r>
+        <w:t>BEGIN</w:t>
+      </w:r>
+    </w:p>
+    <w:p>
+      <w:r>
+        <w:t xml:space="preserve">    area := pi * radius * radius;</w:t>
+      </w:r>
+    </w:p>
+    <w:p>
+      <w:r>
+        <w:t xml:space="preserve">    DBMS_OUTPUT.PUT_LINE('The area is: ' || area);</w:t>
+      </w:r>
+    </w:p>
+    <w:p>
+      <w:r>
+        <w:t>END;</w:t>
+      </w:r>
+    </w:p>
+    <w:p>
+      <w:r>
+        <w:t>/</w:t>
+      </w:r>
+    </w:p>
+    <w:p/>
+    <w:p>
+      <w:r>
+        <w:t>2.2 Eligibility check using IF-ELSE</w:t>
+      </w:r>
+    </w:p>
+    <w:p>
+      <w:r>
+        <w:t>SET SERVEROUTPUT ON;</w:t>
+      </w:r>
+    </w:p>
+    <w:p/>
+    <w:p>
+      <w:r>
+        <w:t>DECLARE</w:t>
+      </w:r>
+    </w:p>
+    <w:p>
+      <w:r>
+        <w:t xml:space="preserve">    age NUMBER := &amp;age;</w:t>
+      </w:r>
+    </w:p>
+    <w:p>
+      <w:r>
+        <w:t>BEGIN</w:t>
+      </w:r>
+    </w:p>
+    <w:p>
+      <w:r>
+        <w:t xml:space="preserve">    IF age &gt; 22 THEN</w:t>
+      </w:r>
+    </w:p>
+    <w:p>
+      <w:r>
+        <w:t xml:space="preserve">        DBMS_OUTPUT.PUT_LINE('Student is eligible for admission.');</w:t>
+      </w:r>
+    </w:p>
+    <w:p>
+      <w:r>
+        <w:t xml:space="preserve">    ELSE</w:t>
+      </w:r>
+    </w:p>
+    <w:p>
+      <w:r>
+        <w:t xml:space="preserve">        DBMS_OUTPUT.PUT_LINE('Student is NOT eligible for admission.');</w:t>
+      </w:r>
+    </w:p>
+    <w:p>
+      <w:r>
+        <w:t xml:space="preserve">    END IF;</w:t>
+      </w:r>
+    </w:p>
+    <w:p>
+      <w:r>
+        <w:t>END;</w:t>
+      </w:r>
+    </w:p>
+    <w:p>
+      <w:r>
+        <w:t>/</w:t>
+      </w:r>
+    </w:p>
+    <w:p/>
+    <w:p/>
+    <w:p/>
+    <w:p/>
+    <w:p/>
+    <w:p/>
+    <w:p>
+      <w:r>
+        <w:lastRenderedPageBreak/>
+        <w:t>OBJECTIVE 3: FUNCTIONS IN PL/SQL</w:t>
+      </w:r>
+    </w:p>
+    <w:p/>
+    <w:p>
+      <w:r>
+        <w:t>3.1 Function: Total salary by department</w:t>
+      </w:r>
+    </w:p>
+    <w:p>
+      <w:r>
+        <w:t xml:space="preserve">CREATE OR REPLACE FUNCTION </w:t>
+      </w:r>
+      <w:proofErr w:type="spellStart"/>
+      <w:r>
+        <w:t>get_total_salary_by_dept</w:t>
+      </w:r>
+      <w:proofErr w:type="spellEnd"/>
+    </w:p>
+    <w:p>
+      <w:r>
+        <w:t>(</w:t>
+      </w:r>
+    </w:p>
+    <w:p>
+      <w:r>
+        <w:t xml:space="preserve">    </w:t>
+      </w:r>
+      <w:proofErr w:type="spellStart"/>
+      <w:r>
+        <w:t>p_dept_id</w:t>
+      </w:r>
+      <w:proofErr w:type="spellEnd"/>
+      <w:r>
+        <w:t xml:space="preserve"> IN NUMBER</w:t>
+      </w:r>
+    </w:p>
+    <w:p>
       <w:r>
         <w:t>)</w:t>
       </w:r>
     </w:p>
     <w:p>
       <w:r>
-        <w:t>-- Date: 11/11/2025</w:t>
-      </w:r>
-    </w:p>
-    <w:p/>
-    <w:p>
-      <w:r>
-        <w:t>-- OBJECTIVES:</w:t>
-      </w:r>
-    </w:p>
-    <w:p>
-      <w:r>
-        <w:t>-- 1. Understand basic PL/SQL structure</w:t>
-      </w:r>
-    </w:p>
-    <w:p>
-      <w:r>
-        <w:t>-- 2. Perform simple computations and decision-making</w:t>
-      </w:r>
-    </w:p>
-    <w:p>
-      <w:r>
-        <w:t>-- 3. Create and execute functions and procedures</w:t>
-      </w:r>
-    </w:p>
-    <w:p>
-      <w:r>
-        <w:t>-- 4. Use loops in PL/SQL programs</w:t>
+        <w:t>RETURN NUMBER</w:t>
+      </w:r>
+    </w:p>
+    <w:p>
+      <w:r>
+        <w:t>AS</w:t>
+      </w:r>
+    </w:p>
+    <w:p>
+      <w:r>
+        <w:t xml:space="preserve">    </w:t>
+      </w:r>
+      <w:proofErr w:type="spellStart"/>
+      <w:r>
+        <w:t>v_total_salary</w:t>
+      </w:r>
+      <w:proofErr w:type="spellEnd"/>
+      <w:r>
+        <w:t xml:space="preserve"> NUMBER;</w:t>
+      </w:r>
+    </w:p>
+    <w:p>
+      <w:r>
+        <w:t>BEGIN</w:t>
+      </w:r>
+    </w:p>
+    <w:p>
+      <w:r>
+        <w:t xml:space="preserve">    SELECT SUM(salary + NVL(commission_pct,0) * salary)</w:t>
+      </w:r>
+    </w:p>
+    <w:p>
+      <w:r>
+        <w:t xml:space="preserve">    INTO </w:t>
+      </w:r>
+      <w:proofErr w:type="spellStart"/>
+      <w:r>
+        <w:t>v_total_salary</w:t>
+      </w:r>
+      <w:proofErr w:type="spellEnd"/>
+    </w:p>
+    <w:p>
+      <w:r>
+        <w:t xml:space="preserve">    FROM employees</w:t>
+      </w:r>
+    </w:p>
+    <w:p>
+      <w:r>
+        <w:t xml:space="preserve">    WHERE </w:t>
+      </w:r>
+      <w:proofErr w:type="spellStart"/>
+      <w:r>
+        <w:t>department_id</w:t>
+      </w:r>
+      <w:proofErr w:type="spellEnd"/>
+      <w:r>
+        <w:t xml:space="preserve"> = </w:t>
+      </w:r>
+      <w:proofErr w:type="spellStart"/>
+      <w:r>
+        <w:t>p_dept_id</w:t>
+      </w:r>
+      <w:proofErr w:type="spellEnd"/>
+      <w:r>
+        <w:t>;</w:t>
+      </w:r>
+    </w:p>
+    <w:p/>
+    <w:p>
+      <w:r>
+        <w:t xml:space="preserve">    RETURN NVL(</w:t>
+      </w:r>
+      <w:proofErr w:type="spellStart"/>
+      <w:r>
+        <w:t>v_total_salary</w:t>
+      </w:r>
+      <w:proofErr w:type="spellEnd"/>
+      <w:r>
+        <w:t>, 0);</w:t>
+      </w:r>
+    </w:p>
+    <w:p>
+      <w:r>
+        <w:t>END;</w:t>
+      </w:r>
+    </w:p>
+    <w:p>
+      <w:r>
+        <w:t>/</w:t>
+      </w:r>
+    </w:p>
+    <w:p/>
+    <w:p>
+      <w:r>
+        <w:t>SET SERVEROUTPUT ON;</w:t>
+      </w:r>
+    </w:p>
+    <w:p/>
+    <w:p>
+      <w:r>
+        <w:t>DECLARE</w:t>
+      </w:r>
+    </w:p>
+    <w:p>
+      <w:r>
+        <w:t xml:space="preserve">    </w:t>
+      </w:r>
+      <w:proofErr w:type="spellStart"/>
+      <w:r>
+        <w:t>v_total</w:t>
+      </w:r>
+      <w:proofErr w:type="spellEnd"/>
+      <w:r>
+        <w:t xml:space="preserve"> NUMBER;</w:t>
+      </w:r>
+    </w:p>
+    <w:p>
+      <w:r>
+        <w:t>BEGIN</w:t>
+      </w:r>
+    </w:p>
+    <w:p>
+      <w:r>
+        <w:t xml:space="preserve">    </w:t>
+      </w:r>
+      <w:proofErr w:type="spellStart"/>
+      <w:r>
+        <w:t>v_total</w:t>
+      </w:r>
+      <w:proofErr w:type="spellEnd"/>
+      <w:r>
+        <w:t xml:space="preserve"> := </w:t>
+      </w:r>
+      <w:proofErr w:type="spellStart"/>
+      <w:r>
+        <w:t>get_total_salary_by_dept</w:t>
+      </w:r>
+      <w:proofErr w:type="spellEnd"/>
+      <w:r>
+        <w:t>(80);</w:t>
+      </w:r>
+    </w:p>
+    <w:p>
+      <w:r>
+        <w:t xml:space="preserve">    DBMS_OUTPUT.PUT_LINE('Total Salary for Dept 80: ' || </w:t>
+      </w:r>
+      <w:proofErr w:type="spellStart"/>
+      <w:r>
+        <w:t>v_total</w:t>
+      </w:r>
+      <w:proofErr w:type="spellEnd"/>
+      <w:r>
+        <w:t>);</w:t>
+      </w:r>
+    </w:p>
+    <w:p>
+      <w:r>
+        <w:t>END;</w:t>
+      </w:r>
+    </w:p>
+    <w:p>
+      <w:r>
+        <w:t>/</w:t>
+      </w:r>
+    </w:p>
+    <w:p/>
+    <w:p/>
+    <w:p/>
+    <w:p/>
+    <w:p>
+      <w:r>
+        <w:t>3.2 Function: Employees hired before a given date</w:t>
+      </w:r>
+    </w:p>
+    <w:p>
+      <w:r>
+        <w:lastRenderedPageBreak/>
+        <w:t xml:space="preserve">CREATE OR REPLACE FUNCTION </w:t>
+      </w:r>
+      <w:proofErr w:type="spellStart"/>
+      <w:r>
+        <w:t>get_total_employees_before_date</w:t>
+      </w:r>
+      <w:proofErr w:type="spellEnd"/>
+    </w:p>
+    <w:p>
+      <w:r>
+        <w:t>(</w:t>
+      </w:r>
+    </w:p>
+    <w:p>
+      <w:r>
+        <w:t xml:space="preserve">    </w:t>
+      </w:r>
+      <w:proofErr w:type="spellStart"/>
+      <w:r>
+        <w:t>p_hire_date</w:t>
+      </w:r>
+      <w:proofErr w:type="spellEnd"/>
+      <w:r>
+        <w:t xml:space="preserve"> IN DATE</w:t>
+      </w:r>
+    </w:p>
+    <w:p>
+      <w:r>
+        <w:t>)</w:t>
+      </w:r>
+    </w:p>
+    <w:p>
+      <w:r>
+        <w:t>RETURN NUMBER</w:t>
+      </w:r>
+    </w:p>
+    <w:p>
+      <w:r>
+        <w:t>AS</w:t>
+      </w:r>
+    </w:p>
+    <w:p>
+      <w:r>
+        <w:t xml:space="preserve">    </w:t>
+      </w:r>
+      <w:proofErr w:type="spellStart"/>
+      <w:r>
+        <w:t>v_total</w:t>
+      </w:r>
+      <w:proofErr w:type="spellEnd"/>
+      <w:r>
+        <w:t xml:space="preserve"> NUMBER;</w:t>
+      </w:r>
+    </w:p>
+    <w:p>
+      <w:r>
+        <w:t>BEGIN</w:t>
+      </w:r>
+    </w:p>
+    <w:p>
+      <w:r>
+        <w:t xml:space="preserve">    SELECT COUNT(*)</w:t>
+      </w:r>
+    </w:p>
+    <w:p>
+      <w:r>
+        <w:t xml:space="preserve">    INTO </w:t>
+      </w:r>
+      <w:proofErr w:type="spellStart"/>
+      <w:r>
+        <w:t>v_total</w:t>
+      </w:r>
+      <w:proofErr w:type="spellEnd"/>
+    </w:p>
+    <w:p>
+      <w:r>
+        <w:t xml:space="preserve">    FROM employees</w:t>
+      </w:r>
+    </w:p>
+    <w:p>
+      <w:r>
+        <w:t xml:space="preserve">    WHERE </w:t>
+      </w:r>
+      <w:proofErr w:type="spellStart"/>
+      <w:r>
+        <w:t>hire_date</w:t>
+      </w:r>
+      <w:proofErr w:type="spellEnd"/>
+      <w:r>
+        <w:t xml:space="preserve"> &lt; </w:t>
+      </w:r>
+      <w:proofErr w:type="spellStart"/>
+      <w:r>
+        <w:t>p_hire_date</w:t>
+      </w:r>
+      <w:proofErr w:type="spellEnd"/>
+      <w:r>
+        <w:t>;</w:t>
+      </w:r>
+    </w:p>
+    <w:p/>
+    <w:p>
+      <w:r>
+        <w:t xml:space="preserve">    RETURN NVL(</w:t>
+      </w:r>
+      <w:proofErr w:type="spellStart"/>
+      <w:r>
+        <w:t>v_total</w:t>
+      </w:r>
+      <w:proofErr w:type="spellEnd"/>
+      <w:r>
+        <w:t>, 0);</w:t>
+      </w:r>
+    </w:p>
+    <w:p>
+      <w:r>
+        <w:t>END;</w:t>
+      </w:r>
+    </w:p>
+    <w:p>
+      <w:r>
+        <w:t>/</w:t>
+      </w:r>
+    </w:p>
+    <w:p/>
+    <w:p>
+      <w:r>
+        <w:t>SET SERVEROUTPUT ON;</w:t>
+      </w:r>
+    </w:p>
+    <w:p/>
+    <w:p>
+      <w:r>
+        <w:t>DECLARE</w:t>
+      </w:r>
+    </w:p>
+    <w:p>
+      <w:r>
+        <w:t xml:space="preserve">    </w:t>
+      </w:r>
+      <w:proofErr w:type="spellStart"/>
+      <w:r>
+        <w:t>v_total</w:t>
+      </w:r>
+      <w:proofErr w:type="spellEnd"/>
+      <w:r>
+        <w:t xml:space="preserve"> NUMBER;</w:t>
+      </w:r>
+    </w:p>
+    <w:p>
+      <w:r>
+        <w:t>BEGIN</w:t>
+      </w:r>
+    </w:p>
+    <w:p>
+      <w:r>
+        <w:t xml:space="preserve">    </w:t>
+      </w:r>
+      <w:proofErr w:type="spellStart"/>
+      <w:r>
+        <w:t>v_total</w:t>
+      </w:r>
+      <w:proofErr w:type="spellEnd"/>
+      <w:r>
+        <w:t xml:space="preserve"> := </w:t>
+      </w:r>
+      <w:proofErr w:type="spellStart"/>
+      <w:r>
+        <w:t>get_total_employees_before_date</w:t>
+      </w:r>
+      <w:proofErr w:type="spellEnd"/>
+      <w:r>
+        <w:t>(TO_DATE('2021-01-01', 'YYYY-MM-DD'));</w:t>
+      </w:r>
+    </w:p>
+    <w:p>
+      <w:r>
+        <w:t xml:space="preserve">    DBMS_OUTPUT.PUT_LINE('Total Employees hired before 2021-01-01: ' || </w:t>
+      </w:r>
+      <w:proofErr w:type="spellStart"/>
+      <w:r>
+        <w:t>v_total</w:t>
+      </w:r>
+      <w:proofErr w:type="spellEnd"/>
+      <w:r>
+        <w:t>);</w:t>
+      </w:r>
+    </w:p>
+    <w:p>
+      <w:r>
+        <w:t>END;</w:t>
+      </w:r>
+    </w:p>
+    <w:p>
+      <w:r>
+        <w:t>/</w:t>
       </w:r>
     </w:p>
     <w:p/>
@@ -59,7 +701,7 @@
     </w:p>
     <w:p>
       <w:r>
-        <w:t>-- GENERAL SYNTAX (REFERENCE)</w:t>
+        <w:t>-- OBJECTIVE 4: STORED PROCEDURES</w:t>
       </w:r>
     </w:p>
     <w:p>
@@ -67,60 +709,146 @@
         <w:t>-- =====================================================</w:t>
       </w:r>
     </w:p>
-    <w:p>
-      <w:r>
-        <w:t>-- DECLARE</w:t>
-      </w:r>
-    </w:p>
-    <w:p>
-      <w:r>
-        <w:t>--     &lt;variables&gt;;</w:t>
-      </w:r>
-    </w:p>
-    <w:p>
-      <w:r>
-        <w:t>-- BEGIN</w:t>
-      </w:r>
-    </w:p>
-    <w:p>
-      <w:r>
-        <w:t>--     &lt;statements&gt;;</w:t>
-      </w:r>
-    </w:p>
-    <w:p>
-      <w:r>
-        <w:t>-- EXCEPTION</w:t>
-      </w:r>
-    </w:p>
-    <w:p>
-      <w:r>
-        <w:t>--     &lt;exception-handling&gt;;</w:t>
-      </w:r>
-    </w:p>
-    <w:p>
-      <w:r>
-        <w:t>-- END;</w:t>
-      </w:r>
-    </w:p>
-    <w:p>
-      <w:r>
-        <w:t>-- /</w:t>
-      </w:r>
-    </w:p>
-    <w:p/>
-    <w:p>
-      <w:r>
-        <w:t>-- =====================================================</w:t>
-      </w:r>
-    </w:p>
-    <w:p>
-      <w:r>
-        <w:t>-- OBJECTIVE 1: BASIC PL/SQL BLOCK</w:t>
-      </w:r>
-    </w:p>
-    <w:p>
-      <w:r>
-        <w:t>-- =====================================================</w:t>
+    <w:p/>
+    <w:p>
+      <w:r>
+        <w:t xml:space="preserve">CREATE OR REPLACE PROCEDURE </w:t>
+      </w:r>
+      <w:proofErr w:type="spellStart"/>
+      <w:r>
+        <w:t>get_max_salary</w:t>
+      </w:r>
+      <w:proofErr w:type="spellEnd"/>
+      <w:r>
+        <w:t>(</w:t>
+      </w:r>
+    </w:p>
+    <w:p>
+      <w:r>
+        <w:lastRenderedPageBreak/>
+        <w:t xml:space="preserve">    </w:t>
+      </w:r>
+      <w:proofErr w:type="spellStart"/>
+      <w:r>
+        <w:t>v_max_salary</w:t>
+      </w:r>
+      <w:proofErr w:type="spellEnd"/>
+      <w:r>
+        <w:t xml:space="preserve"> OUT </w:t>
+      </w:r>
+      <w:proofErr w:type="spellStart"/>
+      <w:r>
+        <w:t>employees.salary%TYPE</w:t>
+      </w:r>
+      <w:proofErr w:type="spellEnd"/>
+      <w:r>
+        <w:t>,</w:t>
+      </w:r>
+    </w:p>
+    <w:p>
+      <w:r>
+        <w:t xml:space="preserve">    </w:t>
+      </w:r>
+      <w:proofErr w:type="spellStart"/>
+      <w:r>
+        <w:t>dept_id</w:t>
+      </w:r>
+      <w:proofErr w:type="spellEnd"/>
+      <w:r>
+        <w:t xml:space="preserve"> IN </w:t>
+      </w:r>
+      <w:proofErr w:type="spellStart"/>
+      <w:r>
+        <w:t>employees.department_id%TYPE</w:t>
+      </w:r>
+      <w:proofErr w:type="spellEnd"/>
+    </w:p>
+    <w:p>
+      <w:r>
+        <w:t>)</w:t>
+      </w:r>
+    </w:p>
+    <w:p>
+      <w:r>
+        <w:t>AS</w:t>
+      </w:r>
+    </w:p>
+    <w:p>
+      <w:r>
+        <w:t>BEGIN</w:t>
+      </w:r>
+    </w:p>
+    <w:p>
+      <w:r>
+        <w:t xml:space="preserve">    SELECT MAX(salary)</w:t>
+      </w:r>
+    </w:p>
+    <w:p>
+      <w:r>
+        <w:t xml:space="preserve">    INTO </w:t>
+      </w:r>
+      <w:proofErr w:type="spellStart"/>
+      <w:r>
+        <w:t>v_max_salary</w:t>
+      </w:r>
+      <w:proofErr w:type="spellEnd"/>
+    </w:p>
+    <w:p>
+      <w:r>
+        <w:t xml:space="preserve">    FROM employees</w:t>
+      </w:r>
+    </w:p>
+    <w:p>
+      <w:r>
+        <w:t xml:space="preserve">    WHERE </w:t>
+      </w:r>
+      <w:proofErr w:type="spellStart"/>
+      <w:r>
+        <w:t>department_id</w:t>
+      </w:r>
+      <w:proofErr w:type="spellEnd"/>
+      <w:r>
+        <w:t xml:space="preserve"> = </w:t>
+      </w:r>
+      <w:proofErr w:type="spellStart"/>
+      <w:r>
+        <w:t>dept_id</w:t>
+      </w:r>
+      <w:proofErr w:type="spellEnd"/>
+      <w:r>
+        <w:t>;</w:t>
+      </w:r>
+    </w:p>
+    <w:p/>
+    <w:p>
+      <w:r>
+        <w:t xml:space="preserve">    DBMS_OUTPUT.PUT_LINE('Maximum Salary: ' || </w:t>
+      </w:r>
+      <w:proofErr w:type="spellStart"/>
+      <w:r>
+        <w:t>v_max_salary</w:t>
+      </w:r>
+      <w:proofErr w:type="spellEnd"/>
+      <w:r>
+        <w:t>);</w:t>
+      </w:r>
+    </w:p>
+    <w:p>
+      <w:r>
+        <w:t xml:space="preserve">END </w:t>
+      </w:r>
+      <w:proofErr w:type="spellStart"/>
+      <w:r>
+        <w:t>get_max_salary</w:t>
+      </w:r>
+      <w:proofErr w:type="spellEnd"/>
+      <w:r>
+        <w:t>;</w:t>
+      </w:r>
+    </w:p>
+    <w:p>
+      <w:r>
+        <w:t>/</w:t>
       </w:r>
     </w:p>
     <w:p/>
@@ -132,7 +860,28 @@
     <w:p/>
     <w:p>
       <w:r>
-        <w:t>-- 1. Hello World in PL/SQL</w:t>
+        <w:t>DECLARE</w:t>
+      </w:r>
+    </w:p>
+    <w:p>
+      <w:r>
+        <w:t xml:space="preserve">    </w:t>
+      </w:r>
+      <w:proofErr w:type="spellStart"/>
+      <w:r>
+        <w:t>v_max</w:t>
+      </w:r>
+      <w:proofErr w:type="spellEnd"/>
+      <w:r>
+        <w:t xml:space="preserve"> </w:t>
+      </w:r>
+      <w:proofErr w:type="spellStart"/>
+      <w:r>
+        <w:t>employees.salary%TYPE</w:t>
+      </w:r>
+      <w:proofErr w:type="spellEnd"/>
+      <w:r>
+        <w:t>;</w:t>
       </w:r>
     </w:p>
     <w:p>
@@ -142,15 +891,36 @@
     </w:p>
     <w:p>
       <w:r>
-        <w:t xml:space="preserve">    DBMS_OUTPUT.PUT_</w:t>
-      </w:r>
-      <w:proofErr w:type="gramStart"/>
-      <w:r>
-        <w:t>LINE(</w:t>
-      </w:r>
-      <w:proofErr w:type="gramEnd"/>
-      <w:r>
-        <w:t>'Hello world');</w:t>
+        <w:t xml:space="preserve">    </w:t>
+      </w:r>
+      <w:proofErr w:type="spellStart"/>
+      <w:r>
+        <w:t>get_max_salary</w:t>
+      </w:r>
+      <w:proofErr w:type="spellEnd"/>
+      <w:r>
+        <w:t>(</w:t>
+      </w:r>
+      <w:proofErr w:type="spellStart"/>
+      <w:r>
+        <w:t>v_max</w:t>
+      </w:r>
+      <w:proofErr w:type="spellEnd"/>
+      <w:r>
+        <w:t>, 80);</w:t>
+      </w:r>
+    </w:p>
+    <w:p>
+      <w:r>
+        <w:t xml:space="preserve">    DBMS_OUTPUT.PUT_LINE('Returned Max Salary: ' || </w:t>
+      </w:r>
+      <w:proofErr w:type="spellStart"/>
+      <w:r>
+        <w:t>v_max</w:t>
+      </w:r>
+      <w:proofErr w:type="spellEnd"/>
+      <w:r>
+        <w:t>);</w:t>
       </w:r>
     </w:p>
     <w:p>
@@ -166,1007 +936,58 @@
     <w:p/>
     <w:p>
       <w:r>
+        <w:t xml:space="preserve"> OBJECTIVE 5: LOOPS IN PL/SQL</w:t>
+      </w:r>
+    </w:p>
+    <w:p/>
+    <w:p>
+      <w:r>
+        <w:t>-- Print even multiples of 5 less than 100</w:t>
+      </w:r>
+    </w:p>
+    <w:p>
+      <w:r>
+        <w:t>SET SERVEROUTPUT ON;</w:t>
+      </w:r>
+    </w:p>
+    <w:p/>
+    <w:p>
+      <w:r>
+        <w:t>DECLARE</w:t>
+      </w:r>
+    </w:p>
+    <w:p>
+      <w:r>
+        <w:t xml:space="preserve">    </w:t>
+      </w:r>
+      <w:proofErr w:type="spellStart"/>
+      <w:r>
+        <w:t>i</w:t>
+      </w:r>
+      <w:proofErr w:type="spellEnd"/>
+      <w:r>
+        <w:t xml:space="preserve"> NUMBER := 1;</w:t>
+      </w:r>
+    </w:p>
+    <w:p>
+      <w:r>
+        <w:t xml:space="preserve">    prod NUMBER;</w:t>
+      </w:r>
+    </w:p>
+    <w:p>
+      <w:r>
+        <w:t>BEGIN</w:t>
+      </w:r>
+    </w:p>
+    <w:p>
+      <w:r>
+        <w:t xml:space="preserve">    LOOP</w:t>
+      </w:r>
+    </w:p>
+    <w:p>
+      <w:r>
         <w:lastRenderedPageBreak/>
-        <w:t>-- =====================================================</w:t>
-      </w:r>
-    </w:p>
-    <w:p>
-      <w:r>
-        <w:t>-- OBJECTIVE 2: SIMPLE COMPUTATION &amp; CONDITIONS</w:t>
-      </w:r>
-    </w:p>
-    <w:p>
-      <w:r>
-        <w:t>-- =====================================================</w:t>
-      </w:r>
-    </w:p>
-    <w:p/>
-    <w:p>
-      <w:r>
-        <w:t>-- 2.1 Calculate area of a circle</w:t>
-      </w:r>
-    </w:p>
-    <w:p>
-      <w:r>
-        <w:t>SET SERVEROUTPUT ON;</w:t>
-      </w:r>
-    </w:p>
-    <w:p/>
-    <w:p>
-      <w:r>
-        <w:t>DECLARE</w:t>
-      </w:r>
-    </w:p>
-    <w:p>
-      <w:r>
-        <w:t xml:space="preserve">    pi CONSTANT </w:t>
-      </w:r>
-      <w:proofErr w:type="gramStart"/>
-      <w:r>
-        <w:t>NUMBER :</w:t>
-      </w:r>
-      <w:proofErr w:type="gramEnd"/>
-      <w:r>
-        <w:t>= 3.14;</w:t>
-      </w:r>
-    </w:p>
-    <w:p>
-      <w:r>
-        <w:t xml:space="preserve">    radius </w:t>
-      </w:r>
-      <w:proofErr w:type="gramStart"/>
-      <w:r>
-        <w:t>NUMBER :</w:t>
-      </w:r>
-      <w:proofErr w:type="gramEnd"/>
-      <w:r>
-        <w:t>= &amp;r;</w:t>
-      </w:r>
-    </w:p>
-    <w:p>
-      <w:r>
-        <w:t xml:space="preserve">    area NUMBER;</w:t>
-      </w:r>
-    </w:p>
-    <w:p>
-      <w:r>
-        <w:t>BEGIN</w:t>
-      </w:r>
-    </w:p>
-    <w:p>
-      <w:r>
-        <w:t xml:space="preserve">    </w:t>
-      </w:r>
-      <w:proofErr w:type="gramStart"/>
-      <w:r>
-        <w:t>area :</w:t>
-      </w:r>
-      <w:proofErr w:type="gramEnd"/>
-      <w:r>
-        <w:t>= pi * radius * radius;</w:t>
-      </w:r>
-    </w:p>
-    <w:p>
-      <w:r>
-        <w:t xml:space="preserve">    DBMS_OUTPUT.PUT_</w:t>
-      </w:r>
-      <w:proofErr w:type="gramStart"/>
-      <w:r>
-        <w:t>LINE(</w:t>
-      </w:r>
-      <w:proofErr w:type="gramEnd"/>
-      <w:r>
-        <w:t>'The area is: ' || area);</w:t>
-      </w:r>
-    </w:p>
-    <w:p>
-      <w:r>
-        <w:t>END;</w:t>
-      </w:r>
-    </w:p>
-    <w:p>
-      <w:r>
-        <w:t>/</w:t>
-      </w:r>
-    </w:p>
-    <w:p/>
-    <w:p>
-      <w:r>
-        <w:t>-- 2.2 Eligibility check using IF-ELSE</w:t>
-      </w:r>
-    </w:p>
-    <w:p>
-      <w:r>
-        <w:t>SET SERVEROUTPUT ON;</w:t>
-      </w:r>
-    </w:p>
-    <w:p/>
-    <w:p>
-      <w:r>
-        <w:t>DECLARE</w:t>
-      </w:r>
-    </w:p>
-    <w:p>
-      <w:r>
-        <w:t xml:space="preserve">    age </w:t>
-      </w:r>
-      <w:proofErr w:type="gramStart"/>
-      <w:r>
-        <w:t>NUMBER :</w:t>
-      </w:r>
-      <w:proofErr w:type="gramEnd"/>
-      <w:r>
-        <w:t>= &amp;age;</w:t>
-      </w:r>
-    </w:p>
-    <w:p>
-      <w:r>
-        <w:t>BEGIN</w:t>
-      </w:r>
-    </w:p>
-    <w:p>
-      <w:r>
-        <w:t xml:space="preserve">    IF age &gt; 22 THEN</w:t>
-      </w:r>
-    </w:p>
-    <w:p>
-      <w:r>
-        <w:t xml:space="preserve">        DBMS_OUTPUT.PUT_</w:t>
-      </w:r>
-      <w:proofErr w:type="gramStart"/>
-      <w:r>
-        <w:t>LINE(</w:t>
-      </w:r>
-      <w:proofErr w:type="gramEnd"/>
-      <w:r>
-        <w:t>'Student is eligible for admission.');</w:t>
-      </w:r>
-    </w:p>
-    <w:p>
-      <w:r>
-        <w:t xml:space="preserve">    ELSE</w:t>
-      </w:r>
-    </w:p>
-    <w:p>
-      <w:r>
-        <w:t xml:space="preserve">        DBMS_OUTPUT.PUT_</w:t>
-      </w:r>
-      <w:proofErr w:type="gramStart"/>
-      <w:r>
-        <w:t>LINE(</w:t>
-      </w:r>
-      <w:proofErr w:type="gramEnd"/>
-      <w:r>
-        <w:t>'Student is NOT eligible for admission.');</w:t>
-      </w:r>
-    </w:p>
-    <w:p>
-      <w:r>
-        <w:t xml:space="preserve">    END IF;</w:t>
-      </w:r>
-    </w:p>
-    <w:p>
-      <w:r>
-        <w:t>END;</w:t>
-      </w:r>
-    </w:p>
-    <w:p>
-      <w:r>
-        <w:t>/</w:t>
-      </w:r>
-    </w:p>
-    <w:p/>
-    <w:p>
-      <w:r>
-        <w:t>-- =====================================================</w:t>
-      </w:r>
-    </w:p>
-    <w:p>
-      <w:r>
-        <w:t>-- OBJECTIVE 3: FUNCTIONS IN PL/SQL</w:t>
-      </w:r>
-    </w:p>
-    <w:p>
-      <w:r>
-        <w:t>-- =====================================================</w:t>
-      </w:r>
-    </w:p>
-    <w:p/>
-    <w:p>
-      <w:r>
-        <w:t>-- 3.1 Function: Total salary by department</w:t>
-      </w:r>
-    </w:p>
-    <w:p>
-      <w:r>
-        <w:t xml:space="preserve">CREATE OR REPLACE FUNCTION </w:t>
-      </w:r>
-      <w:proofErr w:type="spellStart"/>
-      <w:r>
-        <w:t>get_total_salary_by_dept</w:t>
-      </w:r>
-      <w:proofErr w:type="spellEnd"/>
-    </w:p>
-    <w:p>
-      <w:r>
-        <w:t>(</w:t>
-      </w:r>
-    </w:p>
-    <w:p>
-      <w:r>
-        <w:t xml:space="preserve">    </w:t>
-      </w:r>
-      <w:proofErr w:type="spellStart"/>
-      <w:r>
-        <w:t>p_dept_id</w:t>
-      </w:r>
-      <w:proofErr w:type="spellEnd"/>
-      <w:r>
-        <w:t xml:space="preserve"> IN NUMBER</w:t>
-      </w:r>
-    </w:p>
-    <w:p>
-      <w:r>
-        <w:t>)</w:t>
-      </w:r>
-    </w:p>
-    <w:p>
-      <w:r>
-        <w:t>RETURN NUMBER</w:t>
-      </w:r>
-    </w:p>
-    <w:p>
-      <w:r>
-        <w:t>AS</w:t>
-      </w:r>
-    </w:p>
-    <w:p>
-      <w:r>
-        <w:t xml:space="preserve">    </w:t>
-      </w:r>
-      <w:proofErr w:type="spellStart"/>
-      <w:r>
-        <w:t>v_total_salary</w:t>
-      </w:r>
-      <w:proofErr w:type="spellEnd"/>
-      <w:r>
-        <w:t xml:space="preserve"> NUMBER;</w:t>
-      </w:r>
-    </w:p>
-    <w:p>
-      <w:r>
-        <w:t>BEGIN</w:t>
-      </w:r>
-    </w:p>
-    <w:p>
-      <w:r>
-        <w:t xml:space="preserve">    SELECT </w:t>
-      </w:r>
-      <w:proofErr w:type="gramStart"/>
-      <w:r>
-        <w:t>SUM(</w:t>
-      </w:r>
-      <w:proofErr w:type="gramEnd"/>
-      <w:r>
-        <w:t>salary + NVL(commission_pct,0) * salary)</w:t>
-      </w:r>
-    </w:p>
-    <w:p>
-      <w:r>
-        <w:t xml:space="preserve">    INTO </w:t>
-      </w:r>
-      <w:proofErr w:type="spellStart"/>
-      <w:r>
-        <w:t>v_total_salary</w:t>
-      </w:r>
-      <w:proofErr w:type="spellEnd"/>
-    </w:p>
-    <w:p>
-      <w:r>
-        <w:t xml:space="preserve">    FROM employees</w:t>
-      </w:r>
-    </w:p>
-    <w:p>
-      <w:r>
-        <w:t xml:space="preserve">    WHERE </w:t>
-      </w:r>
-      <w:proofErr w:type="spellStart"/>
-      <w:r>
-        <w:t>department_id</w:t>
-      </w:r>
-      <w:proofErr w:type="spellEnd"/>
-      <w:r>
-        <w:t xml:space="preserve"> = </w:t>
-      </w:r>
-      <w:proofErr w:type="spellStart"/>
-      <w:r>
-        <w:t>p_dept_id</w:t>
-      </w:r>
-      <w:proofErr w:type="spellEnd"/>
-      <w:r>
-        <w:t>;</w:t>
-      </w:r>
-    </w:p>
-    <w:p/>
-    <w:p>
-      <w:r>
-        <w:t xml:space="preserve">    RETURN </w:t>
-      </w:r>
-      <w:proofErr w:type="gramStart"/>
-      <w:r>
-        <w:t>NVL(</w:t>
-      </w:r>
-      <w:proofErr w:type="spellStart"/>
-      <w:proofErr w:type="gramEnd"/>
-      <w:r>
-        <w:t>v_total_salary</w:t>
-      </w:r>
-      <w:proofErr w:type="spellEnd"/>
-      <w:r>
-        <w:t>, 0);</w:t>
-      </w:r>
-    </w:p>
-    <w:p>
-      <w:r>
-        <w:t>END;</w:t>
-      </w:r>
-    </w:p>
-    <w:p>
-      <w:r>
-        <w:t>/</w:t>
-      </w:r>
-    </w:p>
-    <w:p/>
-    <w:p>
-      <w:r>
-        <w:t>SET SERVEROUTPUT ON;</w:t>
-      </w:r>
-    </w:p>
-    <w:p/>
-    <w:p>
-      <w:r>
-        <w:t>DECLARE</w:t>
-      </w:r>
-    </w:p>
-    <w:p>
-      <w:r>
-        <w:t xml:space="preserve">    </w:t>
-      </w:r>
-      <w:proofErr w:type="spellStart"/>
-      <w:r>
-        <w:t>v_total</w:t>
-      </w:r>
-      <w:proofErr w:type="spellEnd"/>
-      <w:r>
-        <w:t xml:space="preserve"> NUMBER;</w:t>
-      </w:r>
-    </w:p>
-    <w:p>
-      <w:r>
-        <w:t>BEGIN</w:t>
-      </w:r>
-    </w:p>
-    <w:p>
-      <w:r>
-        <w:t xml:space="preserve">    </w:t>
-      </w:r>
-      <w:proofErr w:type="spellStart"/>
-      <w:r>
-        <w:t>v_</w:t>
-      </w:r>
-      <w:proofErr w:type="gramStart"/>
-      <w:r>
-        <w:t>total</w:t>
-      </w:r>
-      <w:proofErr w:type="spellEnd"/>
-      <w:r>
-        <w:t xml:space="preserve"> :</w:t>
-      </w:r>
-      <w:proofErr w:type="gramEnd"/>
-      <w:r>
-        <w:t xml:space="preserve">= </w:t>
-      </w:r>
-      <w:proofErr w:type="spellStart"/>
-      <w:r>
-        <w:t>get_total_salary_by_dept</w:t>
-      </w:r>
-      <w:proofErr w:type="spellEnd"/>
-      <w:r>
-        <w:t>(80);</w:t>
-      </w:r>
-    </w:p>
-    <w:p>
-      <w:r>
-        <w:t xml:space="preserve">    DBMS_OUTPUT.PUT_</w:t>
-      </w:r>
-      <w:proofErr w:type="gramStart"/>
-      <w:r>
-        <w:t>LINE(</w:t>
-      </w:r>
-      <w:proofErr w:type="gramEnd"/>
-      <w:r>
-        <w:t xml:space="preserve">'Total Salary for Dept 80: ' || </w:t>
-      </w:r>
-      <w:proofErr w:type="spellStart"/>
-      <w:r>
-        <w:t>v_total</w:t>
-      </w:r>
-      <w:proofErr w:type="spellEnd"/>
-      <w:r>
-        <w:t>);</w:t>
-      </w:r>
-    </w:p>
-    <w:p>
-      <w:r>
-        <w:t>END;</w:t>
-      </w:r>
-    </w:p>
-    <w:p>
-      <w:r>
-        <w:t>/</w:t>
-      </w:r>
-    </w:p>
-    <w:p/>
-    <w:p>
-      <w:r>
-        <w:t>-- 3.2 Function: Employees hired before a given date</w:t>
-      </w:r>
-    </w:p>
-    <w:p>
-      <w:r>
-        <w:t xml:space="preserve">CREATE OR REPLACE FUNCTION </w:t>
-      </w:r>
-      <w:proofErr w:type="spellStart"/>
-      <w:r>
-        <w:t>get_total_employees_before_date</w:t>
-      </w:r>
-      <w:proofErr w:type="spellEnd"/>
-    </w:p>
-    <w:p>
-      <w:r>
-        <w:t>(</w:t>
-      </w:r>
-    </w:p>
-    <w:p>
-      <w:r>
-        <w:t xml:space="preserve">    </w:t>
-      </w:r>
-      <w:proofErr w:type="spellStart"/>
-      <w:r>
-        <w:t>p_hire_date</w:t>
-      </w:r>
-      <w:proofErr w:type="spellEnd"/>
-      <w:r>
-        <w:t xml:space="preserve"> IN DATE</w:t>
-      </w:r>
-    </w:p>
-    <w:p>
-      <w:r>
-        <w:t>)</w:t>
-      </w:r>
-    </w:p>
-    <w:p>
-      <w:r>
-        <w:lastRenderedPageBreak/>
-        <w:t>RETURN NUMBER</w:t>
-      </w:r>
-    </w:p>
-    <w:p>
-      <w:r>
-        <w:t>AS</w:t>
-      </w:r>
-    </w:p>
-    <w:p>
-      <w:r>
-        <w:t xml:space="preserve">    </w:t>
-      </w:r>
-      <w:proofErr w:type="spellStart"/>
-      <w:r>
-        <w:t>v_total</w:t>
-      </w:r>
-      <w:proofErr w:type="spellEnd"/>
-      <w:r>
-        <w:t xml:space="preserve"> NUMBER;</w:t>
-      </w:r>
-    </w:p>
-    <w:p>
-      <w:r>
-        <w:t>BEGIN</w:t>
-      </w:r>
-    </w:p>
-    <w:p>
-      <w:r>
-        <w:t xml:space="preserve">    SELECT </w:t>
-      </w:r>
-      <w:proofErr w:type="gramStart"/>
-      <w:r>
-        <w:t>COUNT(</w:t>
-      </w:r>
-      <w:proofErr w:type="gramEnd"/>
-      <w:r>
-        <w:t>*)</w:t>
-      </w:r>
-    </w:p>
-    <w:p>
-      <w:r>
-        <w:t xml:space="preserve">    INTO </w:t>
-      </w:r>
-      <w:proofErr w:type="spellStart"/>
-      <w:r>
-        <w:t>v_total</w:t>
-      </w:r>
-      <w:proofErr w:type="spellEnd"/>
-    </w:p>
-    <w:p>
-      <w:r>
-        <w:t xml:space="preserve">    FROM employees</w:t>
-      </w:r>
-    </w:p>
-    <w:p>
-      <w:r>
-        <w:t xml:space="preserve">    WHERE </w:t>
-      </w:r>
-      <w:proofErr w:type="spellStart"/>
-      <w:r>
-        <w:t>hire_date</w:t>
-      </w:r>
-      <w:proofErr w:type="spellEnd"/>
-      <w:r>
-        <w:t xml:space="preserve"> &lt; </w:t>
-      </w:r>
-      <w:proofErr w:type="spellStart"/>
-      <w:r>
-        <w:t>p_hire_date</w:t>
-      </w:r>
-      <w:proofErr w:type="spellEnd"/>
-      <w:r>
-        <w:t>;</w:t>
-      </w:r>
-    </w:p>
-    <w:p/>
-    <w:p>
-      <w:r>
-        <w:t xml:space="preserve">    RETURN </w:t>
-      </w:r>
-      <w:proofErr w:type="gramStart"/>
-      <w:r>
-        <w:t>NVL(</w:t>
-      </w:r>
-      <w:proofErr w:type="spellStart"/>
-      <w:proofErr w:type="gramEnd"/>
-      <w:r>
-        <w:t>v_total</w:t>
-      </w:r>
-      <w:proofErr w:type="spellEnd"/>
-      <w:r>
-        <w:t>, 0);</w:t>
-      </w:r>
-    </w:p>
-    <w:p>
-      <w:r>
-        <w:t>END;</w:t>
-      </w:r>
-    </w:p>
-    <w:p>
-      <w:r>
-        <w:t>/</w:t>
-      </w:r>
-    </w:p>
-    <w:p/>
-    <w:p>
-      <w:r>
-        <w:t>SET SERVEROUTPUT ON;</w:t>
-      </w:r>
-    </w:p>
-    <w:p/>
-    <w:p>
-      <w:r>
-        <w:t>DECLARE</w:t>
-      </w:r>
-    </w:p>
-    <w:p>
-      <w:r>
-        <w:t xml:space="preserve">    </w:t>
-      </w:r>
-      <w:proofErr w:type="spellStart"/>
-      <w:r>
-        <w:t>v_total</w:t>
-      </w:r>
-      <w:proofErr w:type="spellEnd"/>
-      <w:r>
-        <w:t xml:space="preserve"> NUMBER;</w:t>
-      </w:r>
-    </w:p>
-    <w:p>
-      <w:r>
-        <w:t>BEGIN</w:t>
-      </w:r>
-    </w:p>
-    <w:p>
-      <w:r>
-        <w:t xml:space="preserve">    </w:t>
-      </w:r>
-      <w:proofErr w:type="spellStart"/>
-      <w:r>
-        <w:t>v_</w:t>
-      </w:r>
-      <w:proofErr w:type="gramStart"/>
-      <w:r>
-        <w:t>total</w:t>
-      </w:r>
-      <w:proofErr w:type="spellEnd"/>
-      <w:r>
-        <w:t xml:space="preserve"> :</w:t>
-      </w:r>
-      <w:proofErr w:type="gramEnd"/>
-      <w:r>
-        <w:t xml:space="preserve">= </w:t>
-      </w:r>
-      <w:proofErr w:type="spellStart"/>
-      <w:r>
-        <w:t>get_total_employees_before_date</w:t>
-      </w:r>
-      <w:proofErr w:type="spellEnd"/>
-      <w:r>
-        <w:t>(TO_DATE('2021-01-01', 'YYYY-MM-DD'));</w:t>
-      </w:r>
-    </w:p>
-    <w:p>
-      <w:r>
-        <w:t xml:space="preserve">    DBMS_OUTPUT.PUT_</w:t>
-      </w:r>
-      <w:proofErr w:type="gramStart"/>
-      <w:r>
-        <w:t>LINE(</w:t>
-      </w:r>
-      <w:proofErr w:type="gramEnd"/>
-      <w:r>
-        <w:t xml:space="preserve">'Total Employees hired before 2021-01-01: ' || </w:t>
-      </w:r>
-      <w:proofErr w:type="spellStart"/>
-      <w:r>
-        <w:t>v_total</w:t>
-      </w:r>
-      <w:proofErr w:type="spellEnd"/>
-      <w:r>
-        <w:t>);</w:t>
-      </w:r>
-    </w:p>
-    <w:p>
-      <w:r>
-        <w:t>END;</w:t>
-      </w:r>
-    </w:p>
-    <w:p>
-      <w:r>
-        <w:t>/</w:t>
-      </w:r>
-    </w:p>
-    <w:p/>
-    <w:p>
-      <w:r>
-        <w:t>-- =====================================================</w:t>
-      </w:r>
-    </w:p>
-    <w:p>
-      <w:r>
-        <w:t>-- OBJECTIVE 4: STORED PROCEDURES</w:t>
-      </w:r>
-    </w:p>
-    <w:p>
-      <w:r>
-        <w:t>-- =====================================================</w:t>
-      </w:r>
-    </w:p>
-    <w:p/>
-    <w:p>
-      <w:r>
-        <w:t xml:space="preserve">CREATE OR REPLACE PROCEDURE </w:t>
-      </w:r>
-      <w:proofErr w:type="spellStart"/>
-      <w:r>
-        <w:t>get_max_</w:t>
-      </w:r>
-      <w:proofErr w:type="gramStart"/>
-      <w:r>
-        <w:t>salary</w:t>
-      </w:r>
-      <w:proofErr w:type="spellEnd"/>
-      <w:r>
-        <w:t>(</w:t>
-      </w:r>
-      <w:proofErr w:type="gramEnd"/>
-    </w:p>
-    <w:p>
-      <w:r>
-        <w:t xml:space="preserve">    </w:t>
-      </w:r>
-      <w:proofErr w:type="spellStart"/>
-      <w:r>
-        <w:t>v_max_salary</w:t>
-      </w:r>
-      <w:proofErr w:type="spellEnd"/>
-      <w:r>
-        <w:t xml:space="preserve"> OUT </w:t>
-      </w:r>
-      <w:proofErr w:type="spellStart"/>
-      <w:proofErr w:type="gramStart"/>
-      <w:r>
-        <w:t>employees.salary</w:t>
-      </w:r>
-      <w:proofErr w:type="gramEnd"/>
-      <w:r>
-        <w:t>%TYPE</w:t>
-      </w:r>
-      <w:proofErr w:type="spellEnd"/>
-      <w:r>
-        <w:t>,</w:t>
-      </w:r>
-    </w:p>
-    <w:p>
-      <w:r>
-        <w:t xml:space="preserve">    </w:t>
-      </w:r>
-      <w:proofErr w:type="spellStart"/>
-      <w:r>
-        <w:t>dept_id</w:t>
-      </w:r>
-      <w:proofErr w:type="spellEnd"/>
-      <w:r>
-        <w:t xml:space="preserve"> IN </w:t>
-      </w:r>
-      <w:proofErr w:type="spellStart"/>
-      <w:proofErr w:type="gramStart"/>
-      <w:r>
-        <w:t>employees.department</w:t>
-      </w:r>
-      <w:proofErr w:type="gramEnd"/>
-      <w:r>
-        <w:t>_id%TYPE</w:t>
-      </w:r>
-      <w:proofErr w:type="spellEnd"/>
-    </w:p>
-    <w:p>
-      <w:r>
-        <w:t>)</w:t>
-      </w:r>
-    </w:p>
-    <w:p>
-      <w:r>
-        <w:t>AS</w:t>
-      </w:r>
-    </w:p>
-    <w:p>
-      <w:r>
-        <w:lastRenderedPageBreak/>
-        <w:t>BEGIN</w:t>
-      </w:r>
-    </w:p>
-    <w:p>
-      <w:r>
-        <w:t xml:space="preserve">    SELECT </w:t>
-      </w:r>
-      <w:proofErr w:type="gramStart"/>
-      <w:r>
-        <w:t>MAX(</w:t>
-      </w:r>
-      <w:proofErr w:type="gramEnd"/>
-      <w:r>
-        <w:t>salary)</w:t>
-      </w:r>
-    </w:p>
-    <w:p>
-      <w:r>
-        <w:t xml:space="preserve">    INTO </w:t>
-      </w:r>
-      <w:proofErr w:type="spellStart"/>
-      <w:r>
-        <w:t>v_max_salary</w:t>
-      </w:r>
-      <w:proofErr w:type="spellEnd"/>
-    </w:p>
-    <w:p>
-      <w:r>
-        <w:t xml:space="preserve">    FROM employees</w:t>
-      </w:r>
-    </w:p>
-    <w:p>
-      <w:r>
-        <w:t xml:space="preserve">    WHERE </w:t>
-      </w:r>
-      <w:proofErr w:type="spellStart"/>
-      <w:r>
-        <w:t>department_id</w:t>
-      </w:r>
-      <w:proofErr w:type="spellEnd"/>
-      <w:r>
-        <w:t xml:space="preserve"> = </w:t>
-      </w:r>
-      <w:proofErr w:type="spellStart"/>
-      <w:r>
-        <w:t>dept_id</w:t>
-      </w:r>
-      <w:proofErr w:type="spellEnd"/>
-      <w:r>
-        <w:t>;</w:t>
-      </w:r>
-    </w:p>
-    <w:p/>
-    <w:p>
-      <w:r>
-        <w:t xml:space="preserve">    DBMS_OUTPUT.PUT_</w:t>
-      </w:r>
-      <w:proofErr w:type="gramStart"/>
-      <w:r>
-        <w:t>LINE(</w:t>
-      </w:r>
-      <w:proofErr w:type="gramEnd"/>
-      <w:r>
-        <w:t xml:space="preserve">'Maximum Salary: ' || </w:t>
-      </w:r>
-      <w:proofErr w:type="spellStart"/>
-      <w:r>
-        <w:t>v_max_salary</w:t>
-      </w:r>
-      <w:proofErr w:type="spellEnd"/>
-      <w:r>
-        <w:t>);</w:t>
-      </w:r>
-    </w:p>
-    <w:p>
-      <w:r>
-        <w:t xml:space="preserve">END </w:t>
-      </w:r>
-      <w:proofErr w:type="spellStart"/>
-      <w:r>
-        <w:t>get_max_salary</w:t>
-      </w:r>
-      <w:proofErr w:type="spellEnd"/>
-      <w:r>
-        <w:t>;</w:t>
-      </w:r>
-    </w:p>
-    <w:p>
-      <w:r>
-        <w:t>/</w:t>
-      </w:r>
-    </w:p>
-    <w:p/>
-    <w:p>
-      <w:r>
-        <w:t>SET SERVEROUTPUT ON;</w:t>
-      </w:r>
-    </w:p>
-    <w:p/>
-    <w:p>
-      <w:r>
-        <w:t>DECLARE</w:t>
-      </w:r>
-    </w:p>
-    <w:p>
-      <w:r>
-        <w:t xml:space="preserve">    </w:t>
-      </w:r>
-      <w:proofErr w:type="spellStart"/>
-      <w:r>
-        <w:t>v_max</w:t>
-      </w:r>
-      <w:proofErr w:type="spellEnd"/>
-      <w:r>
-        <w:t xml:space="preserve"> </w:t>
-      </w:r>
-      <w:proofErr w:type="spellStart"/>
-      <w:proofErr w:type="gramStart"/>
-      <w:r>
-        <w:t>employees.salary</w:t>
-      </w:r>
-      <w:proofErr w:type="gramEnd"/>
-      <w:r>
-        <w:t>%TYPE</w:t>
-      </w:r>
-      <w:proofErr w:type="spellEnd"/>
-      <w:r>
-        <w:t>;</w:t>
-      </w:r>
-    </w:p>
-    <w:p>
-      <w:r>
-        <w:t>BEGIN</w:t>
-      </w:r>
-    </w:p>
-    <w:p>
-      <w:r>
-        <w:t xml:space="preserve">    </w:t>
-      </w:r>
-      <w:proofErr w:type="spellStart"/>
-      <w:r>
-        <w:t>get_max_</w:t>
-      </w:r>
-      <w:proofErr w:type="gramStart"/>
-      <w:r>
-        <w:t>salary</w:t>
-      </w:r>
-      <w:proofErr w:type="spellEnd"/>
-      <w:r>
-        <w:t>(</w:t>
-      </w:r>
-      <w:proofErr w:type="spellStart"/>
-      <w:proofErr w:type="gramEnd"/>
-      <w:r>
-        <w:t>v_max</w:t>
-      </w:r>
-      <w:proofErr w:type="spellEnd"/>
-      <w:r>
-        <w:t>, 80);</w:t>
-      </w:r>
-    </w:p>
-    <w:p>
-      <w:r>
-        <w:t xml:space="preserve">    DBMS_OUTPUT.PUT_</w:t>
-      </w:r>
-      <w:proofErr w:type="gramStart"/>
-      <w:r>
-        <w:t>LINE(</w:t>
-      </w:r>
-      <w:proofErr w:type="gramEnd"/>
-      <w:r>
-        <w:t xml:space="preserve">'Returned Max Salary: ' || </w:t>
-      </w:r>
-      <w:proofErr w:type="spellStart"/>
-      <w:r>
-        <w:t>v_max</w:t>
-      </w:r>
-      <w:proofErr w:type="spellEnd"/>
-      <w:r>
-        <w:t>);</w:t>
-      </w:r>
-    </w:p>
-    <w:p>
-      <w:r>
-        <w:t>END;</w:t>
-      </w:r>
-    </w:p>
-    <w:p>
-      <w:r>
-        <w:t>/</w:t>
-      </w:r>
-    </w:p>
-    <w:p/>
-    <w:p>
-      <w:r>
-        <w:t>-- =====================================================</w:t>
-      </w:r>
-    </w:p>
-    <w:p>
-      <w:r>
-        <w:t>-- OBJECTIVE 5: LOOPS IN PL/SQL</w:t>
-      </w:r>
-    </w:p>
-    <w:p>
-      <w:r>
-        <w:t>-- =====================================================</w:t>
-      </w:r>
-    </w:p>
-    <w:p/>
-    <w:p>
-      <w:r>
-        <w:t>-- Print even multiples of 5 less than 100</w:t>
-      </w:r>
-    </w:p>
-    <w:p>
-      <w:r>
-        <w:t>SET SERVEROUTPUT ON;</w:t>
-      </w:r>
-    </w:p>
-    <w:p/>
-    <w:p>
-      <w:r>
-        <w:t>DECLARE</w:t>
-      </w:r>
-    </w:p>
-    <w:p>
-      <w:r>
-        <w:t xml:space="preserve">    </w:t>
+        <w:t xml:space="preserve">        prod := </w:t>
       </w:r>
       <w:proofErr w:type="spellStart"/>
       <w:r>
@@ -1174,109 +995,43 @@
       </w:r>
       <w:proofErr w:type="spellEnd"/>
       <w:r>
-        <w:t xml:space="preserve"> </w:t>
-      </w:r>
-      <w:proofErr w:type="gramStart"/>
-      <w:r>
-        <w:t>NUMBER :</w:t>
-      </w:r>
-      <w:proofErr w:type="gramEnd"/>
-      <w:r>
-        <w:t>= 1;</w:t>
-      </w:r>
-    </w:p>
-    <w:p>
-      <w:r>
-        <w:t xml:space="preserve">    prod NUMBER;</w:t>
-      </w:r>
-    </w:p>
-    <w:p>
-      <w:r>
-        <w:t>BEGIN</w:t>
-      </w:r>
-    </w:p>
-    <w:p>
-      <w:r>
-        <w:t xml:space="preserve">    LOOP</w:t>
-      </w:r>
-    </w:p>
+        <w:t xml:space="preserve"> * 5;</w:t>
+      </w:r>
+    </w:p>
+    <w:p/>
+    <w:p>
+      <w:r>
+        <w:t xml:space="preserve">        EXIT WHEN prod &gt;= 100;</w:t>
+      </w:r>
+    </w:p>
+    <w:p/>
+    <w:p>
+      <w:r>
+        <w:t xml:space="preserve">        IF MOD(prod, 2) = 0 THEN</w:t>
+      </w:r>
+    </w:p>
+    <w:p>
+      <w:r>
+        <w:t xml:space="preserve">            DBMS_OUTPUT.PUT_LINE(prod);</w:t>
+      </w:r>
+    </w:p>
+    <w:p>
+      <w:r>
+        <w:t xml:space="preserve">        END IF;</w:t>
+      </w:r>
+    </w:p>
+    <w:p/>
     <w:p>
       <w:r>
         <w:t xml:space="preserve">        </w:t>
       </w:r>
-      <w:proofErr w:type="gramStart"/>
-      <w:r>
-        <w:t>prod :</w:t>
-      </w:r>
-      <w:proofErr w:type="gramEnd"/>
-      <w:r>
-        <w:t xml:space="preserve">= </w:t>
-      </w:r>
       <w:proofErr w:type="spellStart"/>
       <w:r>
         <w:t>i</w:t>
       </w:r>
       <w:proofErr w:type="spellEnd"/>
       <w:r>
-        <w:t xml:space="preserve"> * 5;</w:t>
-      </w:r>
-    </w:p>
-    <w:p/>
-    <w:p>
-      <w:r>
-        <w:lastRenderedPageBreak/>
-        <w:t xml:space="preserve">        EXIT WHEN prod &gt;= 100;</w:t>
-      </w:r>
-    </w:p>
-    <w:p/>
-    <w:p>
-      <w:r>
-        <w:t xml:space="preserve">        IF </w:t>
-      </w:r>
-      <w:proofErr w:type="gramStart"/>
-      <w:r>
-        <w:t>MOD(</w:t>
-      </w:r>
-      <w:proofErr w:type="gramEnd"/>
-      <w:r>
-        <w:t>prod, 2) = 0 THEN</w:t>
-      </w:r>
-    </w:p>
-    <w:p>
-      <w:r>
-        <w:t xml:space="preserve">            DBMS_OUTPUT.PUT_</w:t>
-      </w:r>
-      <w:proofErr w:type="gramStart"/>
-      <w:r>
-        <w:t>LINE(</w:t>
-      </w:r>
-      <w:proofErr w:type="gramEnd"/>
-      <w:r>
-        <w:t>prod);</w:t>
-      </w:r>
-    </w:p>
-    <w:p>
-      <w:r>
-        <w:t xml:space="preserve">        END IF;</w:t>
-      </w:r>
-    </w:p>
-    <w:p/>
-    <w:p>
-      <w:r>
-        <w:t xml:space="preserve">        </w:t>
-      </w:r>
-      <w:proofErr w:type="spellStart"/>
-      <w:proofErr w:type="gramStart"/>
-      <w:r>
-        <w:t>i</w:t>
-      </w:r>
-      <w:proofErr w:type="spellEnd"/>
-      <w:r>
-        <w:t xml:space="preserve"> :</w:t>
-      </w:r>
-      <w:proofErr w:type="gramEnd"/>
-      <w:r>
-        <w:t xml:space="preserve">= </w:t>
+        <w:t xml:space="preserve"> := </w:t>
       </w:r>
       <w:proofErr w:type="spellStart"/>
       <w:r>

</xml_diff>